<commit_message>
Update Spin Tool documentation and archive webpage
- Revised the write-up for the Spin tool in the Blender application to improve clarity and grammar.
- Updated the 2025 Archives webpage to include a new section for the Spin tool, featuring an updated image and description.
- Changed the index.html to reflect the new Spin tool article, replacing the previous Poly Build Tool content with relevant information about the Spin tool.
- Added a temporary file for the Spin tool write-up.
</commit_message>
<xml_diff>
--- a/Articles/2025/1-Blender-Continued/2-Edit-Mode/1-The-Menus/1-The-Tools-Menu/8-The-Spin-Tool/Write Up.docx
+++ b/Articles/2025/1-Blender-Continued/2-Edit-Mode/1-The-Menus/1-The-Tools-Menu/8-The-Spin-Tool/Write Up.docx
@@ -18,7 +18,13 @@
         <w:t>,</w:t>
       </w:r>
       <w:r>
-        <w:t xml:space="preserve"> or face, look at where cursor location is a</w:t>
+        <w:t xml:space="preserve"> or face, look at where cursor location is</w:t>
+      </w:r>
+      <w:r>
+        <w:t>,</w:t>
+      </w:r>
+      <w:r>
+        <w:t xml:space="preserve"> a</w:t>
       </w:r>
       <w:r>
         <w:t>nd</w:t>

</xml_diff>